<commit_message>
controller layer api week 14
</commit_message>
<xml_diff>
--- a/Documents/Lesson 1.docx
+++ b/Documents/Lesson 1.docx
@@ -47,472 +47,74 @@
       <w:pPr>
         <w:pStyle w:val="ListParagraph"/>
         <w:numPr>
-          <w:ilvl w:val="1"/>
-          <w:numId w:val="1"/>
-        </w:numPr>
-      </w:pPr>
-      <w:r>
-        <w:t>Operating system differences</w:t>
-      </w:r>
-    </w:p>
-    <w:p>
-      <w:pPr>
-        <w:pStyle w:val="ListParagraph"/>
-        <w:numPr>
-          <w:ilvl w:val="1"/>
-          <w:numId w:val="1"/>
-        </w:numPr>
-      </w:pPr>
-      <w:r>
-        <w:t>Practice navigating and moving files</w:t>
-      </w:r>
-    </w:p>
-    <w:p>
-      <w:pPr>
-        <w:pStyle w:val="ListParagraph"/>
-        <w:numPr>
-          <w:ilvl w:val="0"/>
-          <w:numId w:val="1"/>
-        </w:numPr>
-      </w:pPr>
-      <w:r>
-        <w:t>Source Control</w:t>
-      </w:r>
-    </w:p>
-    <w:p>
-      <w:pPr>
-        <w:pStyle w:val="ListParagraph"/>
-        <w:numPr>
-          <w:ilvl w:val="1"/>
-          <w:numId w:val="1"/>
-        </w:numPr>
-      </w:pPr>
-      <w:r>
-        <w:t>Give thumb drive/CD example and discuss inefficiencies</w:t>
-      </w:r>
-    </w:p>
-    <w:p>
-      <w:pPr>
-        <w:pStyle w:val="ListParagraph"/>
-        <w:numPr>
-          <w:ilvl w:val="1"/>
-          <w:numId w:val="1"/>
-        </w:numPr>
-      </w:pPr>
-      <w:r>
-        <w:t xml:space="preserve">Give </w:t>
-      </w:r>
+          <w:ilvl w:val="2"/>
+          <w:numId w:val="1"/>
+        </w:numPr>
+      </w:pPr>
+      <w:r>
+        <w:t>Dir</w:t>
+      </w:r>
+    </w:p>
+    <w:p>
+      <w:pPr>
+        <w:pStyle w:val="ListParagraph"/>
+        <w:numPr>
+          <w:ilvl w:val="2"/>
+          <w:numId w:val="1"/>
+        </w:numPr>
+      </w:pPr>
+      <w:r>
+        <w:t>Cd</w:t>
+      </w:r>
+    </w:p>
+    <w:p>
+      <w:pPr>
+        <w:pStyle w:val="ListParagraph"/>
+        <w:numPr>
+          <w:ilvl w:val="2"/>
+          <w:numId w:val="1"/>
+        </w:numPr>
+      </w:pPr>
       <w:proofErr w:type="spellStart"/>
       <w:r>
-        <w:t>DropBox</w:t>
+        <w:t>mkdir</w:t>
       </w:r>
       <w:proofErr w:type="spellEnd"/>
-      <w:r>
-        <w:t xml:space="preserve"> example and discuss overwriting </w:t>
-      </w:r>
-    </w:p>
-    <w:p>
-      <w:pPr>
-        <w:pStyle w:val="ListParagraph"/>
-        <w:numPr>
-          <w:ilvl w:val="1"/>
-          <w:numId w:val="1"/>
-        </w:numPr>
-      </w:pPr>
-      <w:r>
-        <w:t>Talk about the need for a collaborative environment</w:t>
-      </w:r>
-    </w:p>
-    <w:p>
-      <w:pPr>
-        <w:pStyle w:val="ListParagraph"/>
-        <w:numPr>
-          <w:ilvl w:val="1"/>
-          <w:numId w:val="1"/>
-        </w:numPr>
-      </w:pPr>
-      <w:r>
-        <w:t>Talk about G</w:t>
-      </w:r>
-      <w:r>
-        <w:t>it</w:t>
-      </w:r>
-    </w:p>
-    <w:p>
-      <w:pPr>
-        <w:pStyle w:val="ListParagraph"/>
-        <w:numPr>
-          <w:ilvl w:val="2"/>
-          <w:numId w:val="1"/>
-        </w:numPr>
-      </w:pPr>
-      <w:r>
-        <w:t>Remote repositories allow for collaboration</w:t>
-      </w:r>
-    </w:p>
-    <w:p>
-      <w:pPr>
-        <w:pStyle w:val="ListParagraph"/>
-        <w:numPr>
-          <w:ilvl w:val="3"/>
-          <w:numId w:val="1"/>
-        </w:numPr>
-      </w:pPr>
-      <w:r>
-        <w:t>Implicitly adds backups</w:t>
-      </w:r>
-    </w:p>
-    <w:p>
-      <w:pPr>
-        <w:pStyle w:val="ListParagraph"/>
-        <w:numPr>
-          <w:ilvl w:val="2"/>
-          <w:numId w:val="1"/>
-        </w:numPr>
-      </w:pPr>
-      <w:r>
-        <w:t>Introduce workflow</w:t>
-      </w:r>
-    </w:p>
-    <w:p>
-      <w:pPr>
-        <w:pStyle w:val="ListParagraph"/>
-        <w:numPr>
-          <w:ilvl w:val="3"/>
-          <w:numId w:val="1"/>
-        </w:numPr>
-      </w:pPr>
-      <w:r>
-        <w:t>Pull down changes so your workspace is up to date</w:t>
-      </w:r>
-    </w:p>
-    <w:p>
-      <w:pPr>
-        <w:pStyle w:val="ListParagraph"/>
-        <w:numPr>
-          <w:ilvl w:val="3"/>
-          <w:numId w:val="1"/>
-        </w:numPr>
-      </w:pPr>
-      <w:r>
-        <w:t>Make changes</w:t>
-      </w:r>
-    </w:p>
-    <w:p>
-      <w:pPr>
-        <w:pStyle w:val="ListParagraph"/>
-        <w:numPr>
-          <w:ilvl w:val="3"/>
-          <w:numId w:val="1"/>
-        </w:numPr>
-      </w:pPr>
-      <w:r>
-        <w:t>Stage changes</w:t>
-      </w:r>
-    </w:p>
-    <w:p>
-      <w:pPr>
-        <w:pStyle w:val="ListParagraph"/>
-        <w:numPr>
-          <w:ilvl w:val="3"/>
-          <w:numId w:val="1"/>
-        </w:numPr>
-      </w:pPr>
-      <w:r>
-        <w:t>Take a snapshot of those changes</w:t>
-      </w:r>
-    </w:p>
-    <w:p>
-      <w:pPr>
-        <w:pStyle w:val="ListParagraph"/>
-        <w:numPr>
-          <w:ilvl w:val="3"/>
-          <w:numId w:val="1"/>
-        </w:numPr>
-      </w:pPr>
-      <w:r>
-        <w:t>Push changes to remote branch</w:t>
-      </w:r>
-    </w:p>
-    <w:p>
-      <w:pPr>
-        <w:pStyle w:val="ListParagraph"/>
-        <w:numPr>
-          <w:ilvl w:val="3"/>
-          <w:numId w:val="1"/>
-        </w:numPr>
-      </w:pPr>
-      <w:r>
-        <w:t>Merge branch into Master</w:t>
-      </w:r>
-    </w:p>
-    <w:p>
-      <w:pPr>
-        <w:pStyle w:val="ListParagraph"/>
-        <w:numPr>
-          <w:ilvl w:val="2"/>
-          <w:numId w:val="1"/>
-        </w:numPr>
-      </w:pPr>
-      <w:r>
-        <w:t>Discuss merge conflicts (and branches in a little more depth)</w:t>
-      </w:r>
-    </w:p>
-    <w:p>
-      <w:pPr>
-        <w:pStyle w:val="ListParagraph"/>
-        <w:numPr>
-          <w:ilvl w:val="2"/>
-          <w:numId w:val="1"/>
-        </w:numPr>
-      </w:pPr>
-      <w:r>
-        <w:t>Practice</w:t>
-      </w:r>
-    </w:p>
-    <w:p>
-      <w:pPr>
-        <w:pStyle w:val="ListParagraph"/>
-        <w:numPr>
-          <w:ilvl w:val="3"/>
-          <w:numId w:val="1"/>
-        </w:numPr>
-      </w:pPr>
-      <w:r>
-        <w:t xml:space="preserve">Everyone </w:t>
-      </w:r>
-      <w:proofErr w:type="gramStart"/>
-      <w:r>
-        <w:t>install</w:t>
-      </w:r>
-      <w:proofErr w:type="gramEnd"/>
-      <w:r>
-        <w:t xml:space="preserve"> Git and create GitHub account</w:t>
-      </w:r>
-    </w:p>
-    <w:p>
-      <w:pPr>
-        <w:pStyle w:val="ListParagraph"/>
-        <w:numPr>
-          <w:ilvl w:val="3"/>
-          <w:numId w:val="1"/>
-        </w:numPr>
-      </w:pPr>
-      <w:r>
-        <w:t xml:space="preserve">Everyone </w:t>
-      </w:r>
-      <w:proofErr w:type="gramStart"/>
-      <w:r>
-        <w:t>create</w:t>
-      </w:r>
-      <w:proofErr w:type="gramEnd"/>
-      <w:r>
-        <w:t xml:space="preserve"> a new repository in GitHub</w:t>
-      </w:r>
-    </w:p>
-    <w:p>
-      <w:pPr>
-        <w:pStyle w:val="ListParagraph"/>
-        <w:numPr>
-          <w:ilvl w:val="3"/>
-          <w:numId w:val="1"/>
-        </w:numPr>
-      </w:pPr>
-      <w:r>
-        <w:t>Create a local repository pointing to the GitHub remote following GitHub instructions</w:t>
-      </w:r>
-    </w:p>
-    <w:p>
-      <w:pPr>
-        <w:pStyle w:val="ListParagraph"/>
-        <w:numPr>
-          <w:ilvl w:val="3"/>
-          <w:numId w:val="1"/>
-        </w:numPr>
-      </w:pPr>
-      <w:r>
-        <w:t>Create a new file and write something in it</w:t>
-      </w:r>
-    </w:p>
-    <w:p>
-      <w:pPr>
-        <w:pStyle w:val="ListParagraph"/>
-        <w:numPr>
-          <w:ilvl w:val="3"/>
-          <w:numId w:val="1"/>
-        </w:numPr>
-      </w:pPr>
-      <w:r>
-        <w:t>Stage new file</w:t>
-      </w:r>
-    </w:p>
-    <w:p>
-      <w:pPr>
-        <w:pStyle w:val="ListParagraph"/>
-        <w:numPr>
-          <w:ilvl w:val="3"/>
-          <w:numId w:val="1"/>
-        </w:numPr>
-      </w:pPr>
-      <w:r>
-        <w:t>Commit (take snapshot)</w:t>
-      </w:r>
-    </w:p>
-    <w:p>
-      <w:pPr>
-        <w:pStyle w:val="ListParagraph"/>
-        <w:numPr>
-          <w:ilvl w:val="3"/>
-          <w:numId w:val="1"/>
-        </w:numPr>
-      </w:pPr>
-      <w:r>
-        <w:t>Push</w:t>
-      </w:r>
-    </w:p>
-    <w:p>
-      <w:pPr>
-        <w:pStyle w:val="ListParagraph"/>
-        <w:numPr>
-          <w:ilvl w:val="3"/>
-          <w:numId w:val="1"/>
-        </w:numPr>
-      </w:pPr>
-      <w:r>
-        <w:t>Verify in GitHub</w:t>
-      </w:r>
-    </w:p>
-    <w:p>
-      <w:pPr>
-        <w:pStyle w:val="ListParagraph"/>
-        <w:numPr>
-          <w:ilvl w:val="3"/>
-          <w:numId w:val="1"/>
-        </w:numPr>
-      </w:pPr>
-      <w:r>
-        <w:t>Make a change to the file</w:t>
-      </w:r>
-    </w:p>
-    <w:p>
-      <w:pPr>
-        <w:pStyle w:val="ListParagraph"/>
-        <w:numPr>
-          <w:ilvl w:val="3"/>
-          <w:numId w:val="1"/>
-        </w:numPr>
-      </w:pPr>
-      <w:r>
-        <w:t>Commit (don’t have to stage because it is an existing file)</w:t>
-      </w:r>
-    </w:p>
-    <w:p>
-      <w:pPr>
-        <w:pStyle w:val="ListParagraph"/>
-        <w:numPr>
-          <w:ilvl w:val="3"/>
-          <w:numId w:val="1"/>
-        </w:numPr>
-      </w:pPr>
-      <w:r>
-        <w:t>Push</w:t>
-      </w:r>
-    </w:p>
-    <w:p>
-      <w:pPr>
-        <w:pStyle w:val="ListParagraph"/>
-        <w:numPr>
-          <w:ilvl w:val="3"/>
-          <w:numId w:val="1"/>
-        </w:numPr>
-      </w:pPr>
-      <w:r>
-        <w:t>Verify in GitHub</w:t>
-      </w:r>
-    </w:p>
-    <w:p>
-      <w:pPr>
-        <w:pStyle w:val="ListParagraph"/>
-        <w:numPr>
-          <w:ilvl w:val="3"/>
-          <w:numId w:val="1"/>
-        </w:numPr>
-      </w:pPr>
-      <w:r>
-        <w:t>Remember if you are working with a team to pull before making changes so you have the most up to date version of the code</w:t>
-      </w:r>
-    </w:p>
-    <w:p>
-      <w:pPr>
-        <w:pStyle w:val="ListParagraph"/>
-        <w:numPr>
-          <w:ilvl w:val="2"/>
-          <w:numId w:val="1"/>
-        </w:numPr>
-      </w:pPr>
-      <w:r>
-        <w:t>Discuss how commits are save points and you should commit often; you can roll back to different commits.</w:t>
-      </w:r>
-    </w:p>
-    <w:p>
-      <w:pPr>
-        <w:pStyle w:val="ListParagraph"/>
-        <w:numPr>
-          <w:ilvl w:val="2"/>
-          <w:numId w:val="1"/>
-        </w:numPr>
-      </w:pPr>
-      <w:r>
-        <w:t>Discuss how Git allows Versioning in addition to Source Control</w:t>
-      </w:r>
-    </w:p>
-    <w:p>
-      <w:pPr>
-        <w:pStyle w:val="ListParagraph"/>
-        <w:numPr>
-          <w:ilvl w:val="0"/>
-          <w:numId w:val="1"/>
-        </w:numPr>
-      </w:pPr>
-      <w:r>
-        <w:t>What is Programming?</w:t>
-      </w:r>
-    </w:p>
-    <w:p>
-      <w:pPr>
-        <w:pStyle w:val="ListParagraph"/>
-        <w:numPr>
-          <w:ilvl w:val="1"/>
-          <w:numId w:val="1"/>
-        </w:numPr>
-      </w:pPr>
-      <w:r>
-        <w:lastRenderedPageBreak/>
-        <w:t>How many words in this sentence? How many vowels? What is the average number of vowels per word?</w:t>
-      </w:r>
-    </w:p>
-    <w:p>
-      <w:pPr>
-        <w:pStyle w:val="ListParagraph"/>
-        <w:numPr>
-          <w:ilvl w:val="1"/>
-          <w:numId w:val="1"/>
-        </w:numPr>
-      </w:pPr>
-      <w:r>
-        <w:t>Using Google is vital.</w:t>
-      </w:r>
-    </w:p>
-    <w:p>
-      <w:pPr>
-        <w:pStyle w:val="ListParagraph"/>
-        <w:numPr>
-          <w:ilvl w:val="2"/>
-          <w:numId w:val="1"/>
-        </w:numPr>
-      </w:pPr>
-      <w:r>
-        <w:t>Who can find out how to create a new text file with Terminal? What about Command Prompt?</w:t>
+    </w:p>
+    <w:p>
+      <w:pPr>
+        <w:pStyle w:val="ListParagraph"/>
+        <w:numPr>
+          <w:ilvl w:val="2"/>
+          <w:numId w:val="1"/>
+        </w:numPr>
+      </w:pPr>
+      <w:r>
+        <w:t>Copy</w:t>
+      </w:r>
+    </w:p>
+    <w:p>
+      <w:pPr>
+        <w:pStyle w:val="ListParagraph"/>
+        <w:numPr>
+          <w:ilvl w:val="2"/>
+          <w:numId w:val="1"/>
+        </w:numPr>
+      </w:pPr>
+      <w:r>
+        <w:t>move</w:t>
+      </w:r>
+    </w:p>
+    <w:p>
+      <w:pPr>
+        <w:pStyle w:val="ListParagraph"/>
+        <w:numPr>
+          <w:ilvl w:val="1"/>
+          <w:numId w:val="1"/>
+        </w:numPr>
+      </w:pPr>
+      <w:r>
+        <w:t>Discuss how the cli directory is the same as the file explorer</w:t>
       </w:r>
       <w:bookmarkStart w:id="0" w:name="_GoBack"/>
       <w:bookmarkEnd w:id="0"/>
@@ -521,11 +123,471 @@
       <w:pPr>
         <w:pStyle w:val="ListParagraph"/>
         <w:numPr>
+          <w:ilvl w:val="1"/>
+          <w:numId w:val="1"/>
+        </w:numPr>
+      </w:pPr>
+      <w:r>
+        <w:t>Practice navigating and moving files</w:t>
+      </w:r>
+    </w:p>
+    <w:p>
+      <w:pPr>
+        <w:pStyle w:val="ListParagraph"/>
+        <w:numPr>
           <w:ilvl w:val="0"/>
           <w:numId w:val="1"/>
         </w:numPr>
       </w:pPr>
       <w:r>
+        <w:t>Source Control</w:t>
+      </w:r>
+    </w:p>
+    <w:p>
+      <w:pPr>
+        <w:pStyle w:val="ListParagraph"/>
+        <w:numPr>
+          <w:ilvl w:val="1"/>
+          <w:numId w:val="1"/>
+        </w:numPr>
+      </w:pPr>
+      <w:r>
+        <w:t>Give thumb drive/CD example and discuss inefficiencies</w:t>
+      </w:r>
+    </w:p>
+    <w:p>
+      <w:pPr>
+        <w:pStyle w:val="ListParagraph"/>
+        <w:numPr>
+          <w:ilvl w:val="1"/>
+          <w:numId w:val="1"/>
+        </w:numPr>
+      </w:pPr>
+      <w:r>
+        <w:t xml:space="preserve">Give </w:t>
+      </w:r>
+      <w:proofErr w:type="spellStart"/>
+      <w:r>
+        <w:t>DropBox</w:t>
+      </w:r>
+      <w:proofErr w:type="spellEnd"/>
+      <w:r>
+        <w:t xml:space="preserve"> example and discuss overwriting </w:t>
+      </w:r>
+    </w:p>
+    <w:p>
+      <w:pPr>
+        <w:pStyle w:val="ListParagraph"/>
+        <w:numPr>
+          <w:ilvl w:val="1"/>
+          <w:numId w:val="1"/>
+        </w:numPr>
+      </w:pPr>
+      <w:r>
+        <w:t>Talk about the need for a collaborative environment</w:t>
+      </w:r>
+    </w:p>
+    <w:p>
+      <w:pPr>
+        <w:pStyle w:val="ListParagraph"/>
+        <w:numPr>
+          <w:ilvl w:val="1"/>
+          <w:numId w:val="1"/>
+        </w:numPr>
+      </w:pPr>
+      <w:r>
+        <w:t>Talk about G</w:t>
+      </w:r>
+      <w:r>
+        <w:t>it</w:t>
+      </w:r>
+    </w:p>
+    <w:p>
+      <w:pPr>
+        <w:pStyle w:val="ListParagraph"/>
+        <w:numPr>
+          <w:ilvl w:val="2"/>
+          <w:numId w:val="1"/>
+        </w:numPr>
+      </w:pPr>
+      <w:r>
+        <w:t>Remote repositories allow for collaboration</w:t>
+      </w:r>
+    </w:p>
+    <w:p>
+      <w:pPr>
+        <w:pStyle w:val="ListParagraph"/>
+        <w:numPr>
+          <w:ilvl w:val="3"/>
+          <w:numId w:val="1"/>
+        </w:numPr>
+      </w:pPr>
+      <w:r>
+        <w:t>Implicitly adds backups</w:t>
+      </w:r>
+    </w:p>
+    <w:p>
+      <w:pPr>
+        <w:pStyle w:val="ListParagraph"/>
+        <w:numPr>
+          <w:ilvl w:val="2"/>
+          <w:numId w:val="1"/>
+        </w:numPr>
+      </w:pPr>
+      <w:r>
+        <w:t>Introduce workflow</w:t>
+      </w:r>
+    </w:p>
+    <w:p>
+      <w:pPr>
+        <w:pStyle w:val="ListParagraph"/>
+        <w:numPr>
+          <w:ilvl w:val="3"/>
+          <w:numId w:val="1"/>
+        </w:numPr>
+      </w:pPr>
+      <w:r>
+        <w:t>Pull down changes so your workspace is up to date</w:t>
+      </w:r>
+    </w:p>
+    <w:p>
+      <w:pPr>
+        <w:pStyle w:val="ListParagraph"/>
+        <w:numPr>
+          <w:ilvl w:val="3"/>
+          <w:numId w:val="1"/>
+        </w:numPr>
+      </w:pPr>
+      <w:r>
+        <w:t>Make changes</w:t>
+      </w:r>
+    </w:p>
+    <w:p>
+      <w:pPr>
+        <w:pStyle w:val="ListParagraph"/>
+        <w:numPr>
+          <w:ilvl w:val="3"/>
+          <w:numId w:val="1"/>
+        </w:numPr>
+      </w:pPr>
+      <w:r>
+        <w:t>Stage changes</w:t>
+      </w:r>
+    </w:p>
+    <w:p>
+      <w:pPr>
+        <w:pStyle w:val="ListParagraph"/>
+        <w:numPr>
+          <w:ilvl w:val="3"/>
+          <w:numId w:val="1"/>
+        </w:numPr>
+      </w:pPr>
+      <w:r>
+        <w:t>Take a snapshot of those changes</w:t>
+      </w:r>
+    </w:p>
+    <w:p>
+      <w:pPr>
+        <w:pStyle w:val="ListParagraph"/>
+        <w:numPr>
+          <w:ilvl w:val="3"/>
+          <w:numId w:val="1"/>
+        </w:numPr>
+      </w:pPr>
+      <w:r>
+        <w:t>Push changes to remote branch</w:t>
+      </w:r>
+    </w:p>
+    <w:p>
+      <w:pPr>
+        <w:pStyle w:val="ListParagraph"/>
+        <w:numPr>
+          <w:ilvl w:val="3"/>
+          <w:numId w:val="1"/>
+        </w:numPr>
+      </w:pPr>
+      <w:r>
+        <w:t>Merge branch into Master</w:t>
+      </w:r>
+    </w:p>
+    <w:p>
+      <w:pPr>
+        <w:pStyle w:val="ListParagraph"/>
+        <w:numPr>
+          <w:ilvl w:val="2"/>
+          <w:numId w:val="1"/>
+        </w:numPr>
+      </w:pPr>
+      <w:r>
+        <w:t>Discuss merge conflicts (and branches in a little more depth)</w:t>
+      </w:r>
+    </w:p>
+    <w:p>
+      <w:pPr>
+        <w:pStyle w:val="ListParagraph"/>
+        <w:numPr>
+          <w:ilvl w:val="2"/>
+          <w:numId w:val="1"/>
+        </w:numPr>
+      </w:pPr>
+      <w:r>
+        <w:t>Practice</w:t>
+      </w:r>
+    </w:p>
+    <w:p>
+      <w:pPr>
+        <w:pStyle w:val="ListParagraph"/>
+        <w:numPr>
+          <w:ilvl w:val="3"/>
+          <w:numId w:val="1"/>
+        </w:numPr>
+      </w:pPr>
+      <w:r>
+        <w:t xml:space="preserve">Everyone </w:t>
+      </w:r>
+      <w:proofErr w:type="gramStart"/>
+      <w:r>
+        <w:t>install</w:t>
+      </w:r>
+      <w:proofErr w:type="gramEnd"/>
+      <w:r>
+        <w:t xml:space="preserve"> Git and create GitHub account</w:t>
+      </w:r>
+    </w:p>
+    <w:p>
+      <w:pPr>
+        <w:pStyle w:val="ListParagraph"/>
+        <w:numPr>
+          <w:ilvl w:val="3"/>
+          <w:numId w:val="1"/>
+        </w:numPr>
+      </w:pPr>
+      <w:r>
+        <w:t xml:space="preserve">Everyone </w:t>
+      </w:r>
+      <w:proofErr w:type="gramStart"/>
+      <w:r>
+        <w:t>create</w:t>
+      </w:r>
+      <w:proofErr w:type="gramEnd"/>
+      <w:r>
+        <w:t xml:space="preserve"> a new repository in GitHub</w:t>
+      </w:r>
+    </w:p>
+    <w:p>
+      <w:pPr>
+        <w:pStyle w:val="ListParagraph"/>
+        <w:numPr>
+          <w:ilvl w:val="3"/>
+          <w:numId w:val="1"/>
+        </w:numPr>
+      </w:pPr>
+      <w:r>
+        <w:t>Create a local repository pointing to the GitHub remote following GitHub instructions</w:t>
+      </w:r>
+    </w:p>
+    <w:p>
+      <w:pPr>
+        <w:pStyle w:val="ListParagraph"/>
+        <w:numPr>
+          <w:ilvl w:val="3"/>
+          <w:numId w:val="1"/>
+        </w:numPr>
+      </w:pPr>
+      <w:r>
+        <w:t>Create a new file and write something in it</w:t>
+      </w:r>
+    </w:p>
+    <w:p>
+      <w:pPr>
+        <w:pStyle w:val="ListParagraph"/>
+        <w:numPr>
+          <w:ilvl w:val="3"/>
+          <w:numId w:val="1"/>
+        </w:numPr>
+      </w:pPr>
+      <w:r>
+        <w:t>Stage new file</w:t>
+      </w:r>
+    </w:p>
+    <w:p>
+      <w:pPr>
+        <w:pStyle w:val="ListParagraph"/>
+        <w:numPr>
+          <w:ilvl w:val="3"/>
+          <w:numId w:val="1"/>
+        </w:numPr>
+      </w:pPr>
+      <w:r>
+        <w:t>Commit (take snapshot)</w:t>
+      </w:r>
+    </w:p>
+    <w:p>
+      <w:pPr>
+        <w:pStyle w:val="ListParagraph"/>
+        <w:numPr>
+          <w:ilvl w:val="3"/>
+          <w:numId w:val="1"/>
+        </w:numPr>
+      </w:pPr>
+      <w:r>
+        <w:t>Push</w:t>
+      </w:r>
+    </w:p>
+    <w:p>
+      <w:pPr>
+        <w:pStyle w:val="ListParagraph"/>
+        <w:numPr>
+          <w:ilvl w:val="3"/>
+          <w:numId w:val="1"/>
+        </w:numPr>
+      </w:pPr>
+      <w:r>
+        <w:t>Verify in GitHub</w:t>
+      </w:r>
+    </w:p>
+    <w:p>
+      <w:pPr>
+        <w:pStyle w:val="ListParagraph"/>
+        <w:numPr>
+          <w:ilvl w:val="3"/>
+          <w:numId w:val="1"/>
+        </w:numPr>
+      </w:pPr>
+      <w:r>
+        <w:t>Make a change to the file</w:t>
+      </w:r>
+    </w:p>
+    <w:p>
+      <w:pPr>
+        <w:pStyle w:val="ListParagraph"/>
+        <w:numPr>
+          <w:ilvl w:val="3"/>
+          <w:numId w:val="1"/>
+        </w:numPr>
+      </w:pPr>
+      <w:r>
+        <w:t>Commit (don’t have to stage because it is an existing file)</w:t>
+      </w:r>
+    </w:p>
+    <w:p>
+      <w:pPr>
+        <w:pStyle w:val="ListParagraph"/>
+        <w:numPr>
+          <w:ilvl w:val="3"/>
+          <w:numId w:val="1"/>
+        </w:numPr>
+      </w:pPr>
+      <w:r>
+        <w:t>Push</w:t>
+      </w:r>
+    </w:p>
+    <w:p>
+      <w:pPr>
+        <w:pStyle w:val="ListParagraph"/>
+        <w:numPr>
+          <w:ilvl w:val="3"/>
+          <w:numId w:val="1"/>
+        </w:numPr>
+      </w:pPr>
+      <w:r>
+        <w:t>Verify in GitHub</w:t>
+      </w:r>
+    </w:p>
+    <w:p>
+      <w:pPr>
+        <w:pStyle w:val="ListParagraph"/>
+        <w:numPr>
+          <w:ilvl w:val="3"/>
+          <w:numId w:val="1"/>
+        </w:numPr>
+      </w:pPr>
+      <w:r>
+        <w:lastRenderedPageBreak/>
+        <w:t>Remember if you are working with a team to pull before making changes so you have the most up to date version of the code</w:t>
+      </w:r>
+    </w:p>
+    <w:p>
+      <w:pPr>
+        <w:pStyle w:val="ListParagraph"/>
+        <w:numPr>
+          <w:ilvl w:val="2"/>
+          <w:numId w:val="1"/>
+        </w:numPr>
+      </w:pPr>
+      <w:r>
+        <w:t>Discuss how commits are save points and you should commit often; you can roll back to different commits.</w:t>
+      </w:r>
+    </w:p>
+    <w:p>
+      <w:pPr>
+        <w:pStyle w:val="ListParagraph"/>
+        <w:numPr>
+          <w:ilvl w:val="2"/>
+          <w:numId w:val="1"/>
+        </w:numPr>
+      </w:pPr>
+      <w:r>
+        <w:t>Discuss how Git allows Versioning in addition to Source Control</w:t>
+      </w:r>
+    </w:p>
+    <w:p>
+      <w:pPr>
+        <w:pStyle w:val="ListParagraph"/>
+        <w:numPr>
+          <w:ilvl w:val="0"/>
+          <w:numId w:val="1"/>
+        </w:numPr>
+      </w:pPr>
+      <w:r>
+        <w:t>What is Programming?</w:t>
+      </w:r>
+    </w:p>
+    <w:p>
+      <w:pPr>
+        <w:pStyle w:val="ListParagraph"/>
+        <w:numPr>
+          <w:ilvl w:val="1"/>
+          <w:numId w:val="1"/>
+        </w:numPr>
+      </w:pPr>
+      <w:r>
+        <w:t>How many words in this sentence? How many vowels? What is the average number of vowels per word?</w:t>
+      </w:r>
+    </w:p>
+    <w:p>
+      <w:pPr>
+        <w:pStyle w:val="ListParagraph"/>
+        <w:numPr>
+          <w:ilvl w:val="1"/>
+          <w:numId w:val="1"/>
+        </w:numPr>
+      </w:pPr>
+      <w:r>
+        <w:t>Using Google is vital.</w:t>
+      </w:r>
+    </w:p>
+    <w:p>
+      <w:pPr>
+        <w:pStyle w:val="ListParagraph"/>
+        <w:numPr>
+          <w:ilvl w:val="2"/>
+          <w:numId w:val="1"/>
+        </w:numPr>
+      </w:pPr>
+      <w:r>
+        <w:t>Who can find out how to create a new text file with Terminal? What about Command Prompt?</w:t>
+      </w:r>
+    </w:p>
+    <w:p>
+      <w:pPr>
+        <w:pStyle w:val="ListParagraph"/>
+        <w:numPr>
+          <w:ilvl w:val="0"/>
+          <w:numId w:val="1"/>
+        </w:numPr>
+      </w:pPr>
+      <w:r>
         <w:t>Java</w:t>
       </w:r>
     </w:p>
@@ -861,6 +923,7 @@
         </w:numPr>
       </w:pPr>
       <w:r>
+        <w:lastRenderedPageBreak/>
         <w:t>We will talk about Objects more in a later lesson, but we will add String to the list of data types covered today.</w:t>
       </w:r>
     </w:p>
@@ -941,7 +1004,6 @@
         </w:numPr>
       </w:pPr>
       <w:r>
-        <w:lastRenderedPageBreak/>
         <w:t>Operations</w:t>
       </w:r>
     </w:p>

</xml_diff>